<commit_message>
corrected task 4 in 10 lab
</commit_message>
<xml_diff>
--- a/docx/Lab10_squence_containers.docx
+++ b/docx/Lab10_squence_containers.docx
@@ -585,7 +585,6 @@
               </w:rPr>
               <w:t xml:space="preserve"> </w:t>
             </w:r>
-            <w:proofErr w:type="spellStart"/>
             <w:r>
               <w:rPr>
                 <w:rFonts w:ascii="Courier New" w:eastAsia="Times New Roman" w:hAnsi="Courier New" w:cs="Courier New"/>
@@ -594,18 +593,7 @@
                 <w:szCs w:val="20"/>
                 <w:lang w:eastAsia="ru-RU"/>
               </w:rPr>
-              <w:t>arr</w:t>
-            </w:r>
-            <w:proofErr w:type="spellEnd"/>
-            <w:r>
-              <w:rPr>
-                <w:rFonts w:ascii="Courier New" w:eastAsia="Times New Roman" w:hAnsi="Courier New" w:cs="Courier New"/>
-                <w:color w:val="D0D0D0"/>
-                <w:sz w:val="20"/>
-                <w:szCs w:val="20"/>
-                <w:lang w:eastAsia="ru-RU"/>
-              </w:rPr>
-              <w:t>[</w:t>
+              <w:t>arr[</w:t>
             </w:r>
             <w:r>
               <w:rPr>
@@ -737,7 +725,6 @@
                 <w:lang w:eastAsia="ru-RU"/>
               </w:rPr>
             </w:pPr>
-            <w:proofErr w:type="spellStart"/>
             <w:r>
               <w:rPr>
                 <w:rFonts w:ascii="Courier New" w:eastAsia="Times New Roman" w:hAnsi="Courier New" w:cs="Courier New"/>
@@ -746,18 +733,7 @@
                 <w:szCs w:val="20"/>
                 <w:lang w:eastAsia="ru-RU"/>
               </w:rPr>
-              <w:t>arr</w:t>
-            </w:r>
-            <w:proofErr w:type="spellEnd"/>
-            <w:r>
-              <w:rPr>
-                <w:rFonts w:ascii="Courier New" w:eastAsia="Times New Roman" w:hAnsi="Courier New" w:cs="Courier New"/>
-                <w:color w:val="D0D0D0"/>
-                <w:sz w:val="20"/>
-                <w:szCs w:val="20"/>
-                <w:lang w:eastAsia="ru-RU"/>
-              </w:rPr>
-              <w:t>[</w:t>
+              <w:t>arr[</w:t>
             </w:r>
             <w:r>
               <w:rPr>
@@ -2895,7 +2871,6 @@
           <w:rFonts w:ascii="Times New Roman" w:hAnsi="Times New Roman" w:cs="Times New Roman"/>
           <w:sz w:val="28"/>
           <w:szCs w:val="28"/>
-          <w:lang w:val="en-US"/>
         </w:rPr>
         <w:t>4.</w:t>
       </w:r>
@@ -2905,7 +2880,51 @@
           <w:sz w:val="28"/>
           <w:szCs w:val="28"/>
         </w:rPr>
-        <w:t xml:space="preserve"> Написать тесты для проверки корректности работы структуру и продемонстрировать работу.</w:t>
+        <w:t xml:space="preserve"> Написать тесты для проверки корректности работы структуру и продемонстрировать работу</w:t>
+      </w:r>
+      <w:r>
+        <w:rPr>
+          <w:rFonts w:ascii="Times New Roman" w:hAnsi="Times New Roman" w:cs="Times New Roman"/>
+          <w:sz w:val="28"/>
+          <w:szCs w:val="28"/>
+        </w:rPr>
+        <w:t xml:space="preserve">, используя инструмент </w:t>
+      </w:r>
+      <w:proofErr w:type="spellStart"/>
+      <w:r>
+        <w:rPr>
+          <w:rFonts w:ascii="Times New Roman" w:hAnsi="Times New Roman" w:cs="Times New Roman"/>
+          <w:sz w:val="28"/>
+          <w:szCs w:val="28"/>
+          <w:lang w:val="en-US"/>
+        </w:rPr>
+        <w:t>gTest</w:t>
+      </w:r>
+      <w:proofErr w:type="spellEnd"/>
+      <w:r>
+        <w:rPr>
+          <w:rFonts w:ascii="Times New Roman" w:hAnsi="Times New Roman" w:cs="Times New Roman"/>
+          <w:sz w:val="28"/>
+          <w:szCs w:val="28"/>
+        </w:rPr>
+        <w:t>, Обязательно проверка краевых случаев, также генерация значений средствами g</w:t>
+      </w:r>
+      <w:r>
+        <w:rPr>
+          <w:rFonts w:ascii="Times New Roman" w:hAnsi="Times New Roman" w:cs="Times New Roman"/>
+          <w:sz w:val="28"/>
+          <w:szCs w:val="28"/>
+          <w:lang w:val="en-US"/>
+        </w:rPr>
+        <w:t>Test</w:t>
+      </w:r>
+      <w:r>
+        <w:rPr>
+          <w:rFonts w:ascii="Times New Roman" w:hAnsi="Times New Roman" w:cs="Times New Roman"/>
+          <w:sz w:val="28"/>
+          <w:szCs w:val="28"/>
+        </w:rPr>
+        <w:t>.</w:t>
       </w:r>
     </w:p>
     <w:sectPr>

</xml_diff>

<commit_message>
some fix issues in lab6 and lab10 tasks
</commit_message>
<xml_diff>
--- a/docx/Lab10_squence_containers.docx
+++ b/docx/Lab10_squence_containers.docx
@@ -1869,23 +1869,50 @@
           <w:sz w:val="28"/>
           <w:szCs w:val="28"/>
         </w:rPr>
-        <w:t>Изучить исходной код одного из компилятора</w:t>
-      </w:r>
-      <w:r>
-        <w:rPr>
-          <w:rFonts w:ascii="Times New Roman" w:hAnsi="Times New Roman" w:cs="Times New Roman"/>
-          <w:sz w:val="28"/>
-          <w:szCs w:val="28"/>
-        </w:rPr>
-        <w:t>, м</w:t>
-      </w:r>
-      <w:r>
-        <w:rPr>
-          <w:rFonts w:ascii="Times New Roman" w:hAnsi="Times New Roman" w:cs="Times New Roman"/>
-          <w:sz w:val="28"/>
-          <w:szCs w:val="28"/>
-        </w:rPr>
-        <w:t>ожно выбрать GCC или Clang. Clang (LLVM) может быть чуть более читабельным и модульным, но GCC также подойдет.</w:t>
+        <w:t>Изучить исходной код</w:t>
+      </w:r>
+      <w:r>
+        <w:rPr>
+          <w:rFonts w:ascii="Times New Roman" w:hAnsi="Times New Roman" w:cs="Times New Roman"/>
+          <w:sz w:val="28"/>
+          <w:szCs w:val="28"/>
+        </w:rPr>
+        <w:t xml:space="preserve"> последовательных контейнеров s</w:t>
+      </w:r>
+      <w:proofErr w:type="spellStart"/>
+      <w:r>
+        <w:rPr>
+          <w:rFonts w:ascii="Times New Roman" w:hAnsi="Times New Roman" w:cs="Times New Roman"/>
+          <w:sz w:val="28"/>
+          <w:szCs w:val="28"/>
+          <w:lang w:val="en-US"/>
+        </w:rPr>
+        <w:t>tl</w:t>
+      </w:r>
+      <w:proofErr w:type="spellEnd"/>
+      <w:r>
+        <w:rPr>
+          <w:rFonts w:ascii="Times New Roman" w:hAnsi="Times New Roman" w:cs="Times New Roman"/>
+          <w:sz w:val="28"/>
+          <w:szCs w:val="28"/>
+        </w:rPr>
+        <w:t xml:space="preserve"> </w:t>
+      </w:r>
+      <w:r>
+        <w:rPr>
+          <w:rFonts w:ascii="Times New Roman" w:hAnsi="Times New Roman" w:cs="Times New Roman"/>
+          <w:sz w:val="28"/>
+          <w:szCs w:val="28"/>
+        </w:rPr>
+        <w:t>библиотеки</w:t>
+      </w:r>
+      <w:r>
+        <w:rPr>
+          <w:rFonts w:ascii="Times New Roman" w:hAnsi="Times New Roman" w:cs="Times New Roman"/>
+          <w:sz w:val="28"/>
+          <w:szCs w:val="28"/>
+        </w:rPr>
+        <w:t>.</w:t>
       </w:r>
     </w:p>
     <w:p>
@@ -2006,7 +2033,79 @@
           <w:sz w:val="28"/>
           <w:szCs w:val="28"/>
         </w:rPr>
-        <w:t xml:space="preserve">односвязный список. Ссылки - </w:t>
+        <w:t xml:space="preserve">односвязный список. </w:t>
+      </w:r>
+      <w:r>
+        <w:rPr>
+          <w:rFonts w:ascii="Times New Roman" w:hAnsi="Times New Roman" w:cs="Times New Roman"/>
+          <w:sz w:val="28"/>
+          <w:szCs w:val="28"/>
+        </w:rPr>
+        <w:t>Возможные</w:t>
+      </w:r>
+      <w:r>
+        <w:rPr>
+          <w:rFonts w:ascii="Times New Roman" w:hAnsi="Times New Roman" w:cs="Times New Roman"/>
+          <w:sz w:val="28"/>
+          <w:szCs w:val="28"/>
+        </w:rPr>
+        <w:t xml:space="preserve"> </w:t>
+      </w:r>
+      <w:r>
+        <w:rPr>
+          <w:rFonts w:ascii="Times New Roman" w:hAnsi="Times New Roman" w:cs="Times New Roman"/>
+          <w:sz w:val="28"/>
+          <w:szCs w:val="28"/>
+        </w:rPr>
+        <w:t>ссылки</w:t>
+      </w:r>
+      <w:r>
+        <w:rPr>
+          <w:rFonts w:ascii="Times New Roman" w:hAnsi="Times New Roman" w:cs="Times New Roman"/>
+          <w:sz w:val="28"/>
+          <w:szCs w:val="28"/>
+        </w:rPr>
+        <w:t xml:space="preserve">, </w:t>
+      </w:r>
+      <w:r>
+        <w:rPr>
+          <w:rFonts w:ascii="Times New Roman" w:hAnsi="Times New Roman" w:cs="Times New Roman"/>
+          <w:sz w:val="28"/>
+          <w:szCs w:val="28"/>
+        </w:rPr>
+        <w:t>с</w:t>
+      </w:r>
+      <w:r>
+        <w:rPr>
+          <w:rFonts w:ascii="Times New Roman" w:hAnsi="Times New Roman" w:cs="Times New Roman"/>
+          <w:sz w:val="28"/>
+          <w:szCs w:val="28"/>
+        </w:rPr>
+        <w:t xml:space="preserve"> </w:t>
+      </w:r>
+      <w:r>
+        <w:rPr>
+          <w:rFonts w:ascii="Times New Roman" w:hAnsi="Times New Roman" w:cs="Times New Roman"/>
+          <w:sz w:val="28"/>
+          <w:szCs w:val="28"/>
+        </w:rPr>
+        <w:t>которых можно начать исследование</w:t>
+      </w:r>
+      <w:r>
+        <w:rPr>
+          <w:rFonts w:ascii="Times New Roman" w:hAnsi="Times New Roman" w:cs="Times New Roman"/>
+          <w:sz w:val="28"/>
+          <w:szCs w:val="28"/>
+        </w:rPr>
+        <w:t xml:space="preserve"> </w:t>
+      </w:r>
+      <w:r>
+        <w:rPr>
+          <w:rFonts w:ascii="Times New Roman" w:hAnsi="Times New Roman" w:cs="Times New Roman"/>
+          <w:sz w:val="28"/>
+          <w:szCs w:val="28"/>
+        </w:rPr>
+        <w:t xml:space="preserve">- </w:t>
       </w:r>
       <w:hyperlink r:id="rId11" w:history="1">
         <w:r>
@@ -2017,7 +2116,27 @@
             <w:szCs w:val="28"/>
             <w:lang w:val="en-US"/>
           </w:rPr>
-          <w:t>array</w:t>
+          <w:t>arr</w:t>
+        </w:r>
+        <w:r>
+          <w:rPr>
+            <w:rStyle w:val="a4"/>
+            <w:rFonts w:ascii="Times New Roman" w:hAnsi="Times New Roman" w:cs="Times New Roman"/>
+            <w:sz w:val="28"/>
+            <w:szCs w:val="28"/>
+            <w:lang w:val="en-US"/>
+          </w:rPr>
+          <w:t>a</w:t>
+        </w:r>
+        <w:r>
+          <w:rPr>
+            <w:rStyle w:val="a4"/>
+            <w:rFonts w:ascii="Times New Roman" w:hAnsi="Times New Roman" w:cs="Times New Roman"/>
+            <w:sz w:val="28"/>
+            <w:szCs w:val="28"/>
+            <w:lang w:val="en-US"/>
+          </w:rPr>
+          <w:t>y</w:t>
         </w:r>
       </w:hyperlink>
       <w:r>
@@ -2129,6 +2248,23 @@
         </w:rPr>
         <w:t xml:space="preserve">. </w:t>
       </w:r>
+      <w:r>
+        <w:rPr>
+          <w:rFonts w:ascii="Times New Roman" w:hAnsi="Times New Roman" w:cs="Times New Roman"/>
+          <w:sz w:val="28"/>
+          <w:szCs w:val="28"/>
+        </w:rPr>
+        <w:t xml:space="preserve">Необязательно брать библиотеку из </w:t>
+      </w:r>
+      <w:r>
+        <w:rPr>
+          <w:rFonts w:ascii="Times New Roman" w:hAnsi="Times New Roman" w:cs="Times New Roman"/>
+          <w:sz w:val="28"/>
+          <w:szCs w:val="28"/>
+          <w:lang w:val="en-US"/>
+        </w:rPr>
+        <w:t>GCC</w:t>
+      </w:r>
     </w:p>
     <w:p>
       <w:pPr>
@@ -2403,15 +2539,40 @@
           <w:sz w:val="28"/>
           <w:szCs w:val="28"/>
         </w:rPr>
-        <w:t>, при этом следуя требования – в полях контейнера должны обязательно содержаться поля, которые указаны в разделе</w:t>
-      </w:r>
-      <w:r>
-        <w:rPr>
-          <w:rFonts w:ascii="Times New Roman" w:hAnsi="Times New Roman" w:cs="Times New Roman"/>
-          <w:sz w:val="28"/>
-          <w:szCs w:val="28"/>
-        </w:rPr>
-        <w:t xml:space="preserve"> </w:t>
+        <w:t>, при этом следуя требования</w:t>
+      </w:r>
+      <w:r>
+        <w:rPr>
+          <w:rFonts w:ascii="Times New Roman" w:hAnsi="Times New Roman" w:cs="Times New Roman"/>
+          <w:sz w:val="28"/>
+          <w:szCs w:val="28"/>
+        </w:rPr>
+        <w:t>м</w:t>
+      </w:r>
+      <w:r>
+        <w:rPr>
+          <w:rFonts w:ascii="Times New Roman" w:hAnsi="Times New Roman" w:cs="Times New Roman"/>
+          <w:sz w:val="28"/>
+          <w:szCs w:val="28"/>
+        </w:rPr>
+        <w:t>,</w:t>
+      </w:r>
+      <w:r>
+        <w:rPr>
+          <w:rFonts w:ascii="Times New Roman" w:hAnsi="Times New Roman" w:cs="Times New Roman"/>
+          <w:sz w:val="28"/>
+          <w:szCs w:val="28"/>
+        </w:rPr>
+        <w:t xml:space="preserve"> предъявляемым контейнерам </w:t>
+      </w:r>
+      <w:r>
+        <w:rPr>
+          <w:rFonts w:ascii="Times New Roman" w:hAnsi="Times New Roman" w:cs="Times New Roman"/>
+          <w:sz w:val="28"/>
+          <w:szCs w:val="28"/>
+          <w:lang w:val="en-US"/>
+        </w:rPr>
+        <w:t>STL</w:t>
       </w:r>
       <w:r>
         <w:rPr>
@@ -2422,19 +2583,579 @@
           <w:iCs/>
           <w:sz w:val="28"/>
           <w:szCs w:val="28"/>
-          <w:lang w:val="en-US"/>
-        </w:rPr>
-        <w:t>Requirements</w:t>
-      </w:r>
-      <w:r>
-        <w:rPr>
-          <w:rFonts w:ascii="Times New Roman" w:hAnsi="Times New Roman" w:cs="Times New Roman"/>
-          <w:b/>
-          <w:bCs/>
+        </w:rPr>
+        <w:t xml:space="preserve">, </w:t>
+      </w:r>
+      <w:r>
+        <w:rPr>
+          <w:rFonts w:ascii="Times New Roman" w:hAnsi="Times New Roman" w:cs="Times New Roman"/>
+          <w:sz w:val="28"/>
+          <w:szCs w:val="28"/>
+        </w:rPr>
+        <w:t>за исключение пол</w:t>
+      </w:r>
+      <w:r>
+        <w:rPr>
+          <w:rFonts w:ascii="Times New Roman" w:hAnsi="Times New Roman" w:cs="Times New Roman"/>
+          <w:sz w:val="28"/>
+          <w:szCs w:val="28"/>
+        </w:rPr>
+        <w:t>ей</w:t>
+      </w:r>
+      <w:r>
+        <w:rPr>
+          <w:rFonts w:ascii="Times New Roman" w:hAnsi="Times New Roman" w:cs="Times New Roman"/>
+          <w:sz w:val="28"/>
+          <w:szCs w:val="28"/>
+        </w:rPr>
+        <w:t xml:space="preserve"> итератора </w:t>
+      </w:r>
+      <w:r>
+        <w:rPr>
+          <w:rFonts w:ascii="Times New Roman" w:hAnsi="Times New Roman" w:cs="Times New Roman"/>
+          <w:sz w:val="28"/>
+          <w:szCs w:val="28"/>
+        </w:rPr>
+        <w:t xml:space="preserve">и </w:t>
+      </w:r>
+      <w:r>
+        <w:rPr>
+          <w:rFonts w:ascii="Times New Roman" w:hAnsi="Times New Roman" w:cs="Times New Roman"/>
+          <w:sz w:val="28"/>
+          <w:szCs w:val="28"/>
+          <w:lang w:val="en-US"/>
+        </w:rPr>
+        <w:t>move</w:t>
+      </w:r>
+      <w:r>
+        <w:rPr>
+          <w:rFonts w:ascii="Times New Roman" w:hAnsi="Times New Roman" w:cs="Times New Roman"/>
+          <w:sz w:val="28"/>
+          <w:szCs w:val="28"/>
+        </w:rPr>
+        <w:t>-</w:t>
+      </w:r>
+      <w:r>
+        <w:rPr>
+          <w:rFonts w:ascii="Times New Roman" w:hAnsi="Times New Roman" w:cs="Times New Roman"/>
+          <w:sz w:val="28"/>
+          <w:szCs w:val="28"/>
+          <w:lang w:val="en-US"/>
+        </w:rPr>
+        <w:t>c</w:t>
+      </w:r>
+      <w:proofErr w:type="spellStart"/>
+      <w:r>
+        <w:rPr>
+          <w:rFonts w:ascii="Times New Roman" w:hAnsi="Times New Roman" w:cs="Times New Roman"/>
+          <w:sz w:val="28"/>
+          <w:szCs w:val="28"/>
+        </w:rPr>
+        <w:t>емантики</w:t>
+      </w:r>
+      <w:proofErr w:type="spellEnd"/>
+      <w:r>
+        <w:rPr>
+          <w:rFonts w:ascii="Times New Roman" w:hAnsi="Times New Roman" w:cs="Times New Roman"/>
+          <w:sz w:val="28"/>
+          <w:szCs w:val="28"/>
+        </w:rPr>
+        <w:t xml:space="preserve"> </w:t>
+      </w:r>
+      <w:r>
+        <w:rPr>
+          <w:rFonts w:ascii="Times New Roman" w:hAnsi="Times New Roman" w:cs="Times New Roman"/>
+          <w:sz w:val="28"/>
+          <w:szCs w:val="28"/>
+        </w:rPr>
+        <w:t>(</w:t>
+      </w:r>
+      <w:r>
+        <w:rPr>
+          <w:rFonts w:ascii="Times New Roman" w:hAnsi="Times New Roman" w:cs="Times New Roman"/>
+          <w:sz w:val="28"/>
+          <w:szCs w:val="28"/>
+          <w:lang w:val="en-US"/>
+        </w:rPr>
+        <w:t>rvalue</w:t>
+      </w:r>
+      <w:r>
+        <w:rPr>
+          <w:rFonts w:ascii="Times New Roman" w:hAnsi="Times New Roman" w:cs="Times New Roman"/>
+          <w:sz w:val="28"/>
+          <w:szCs w:val="28"/>
+        </w:rPr>
+        <w:t xml:space="preserve">) </w:t>
+      </w:r>
+      <w:proofErr w:type="spellStart"/>
+      <w:proofErr w:type="gramStart"/>
+      <w:r>
+        <w:rPr>
+          <w:rFonts w:ascii="Times New Roman" w:hAnsi="Times New Roman" w:cs="Times New Roman"/>
+          <w:sz w:val="28"/>
+          <w:szCs w:val="28"/>
+        </w:rPr>
+        <w:t>т.к</w:t>
+      </w:r>
+      <w:proofErr w:type="spellEnd"/>
+      <w:proofErr w:type="gramEnd"/>
+      <w:r>
+        <w:rPr>
+          <w:rFonts w:ascii="Times New Roman" w:hAnsi="Times New Roman" w:cs="Times New Roman"/>
+          <w:sz w:val="28"/>
+          <w:szCs w:val="28"/>
+        </w:rPr>
+        <w:t xml:space="preserve"> эта тема еще не изучена</w:t>
+      </w:r>
+    </w:p>
+    <w:p>
+      <w:pPr>
+        <w:rPr>
+          <w:rFonts w:ascii="Times New Roman" w:hAnsi="Times New Roman" w:cs="Times New Roman"/>
+          <w:sz w:val="28"/>
+          <w:szCs w:val="28"/>
+          <w:lang w:val="en-US"/>
+        </w:rPr>
+      </w:pPr>
+      <w:r>
+        <w:rPr>
+          <w:rFonts w:ascii="Times New Roman" w:hAnsi="Times New Roman" w:cs="Times New Roman"/>
+          <w:sz w:val="28"/>
+          <w:szCs w:val="28"/>
+          <w:lang w:val="en-US"/>
+        </w:rPr>
+        <w:t xml:space="preserve"> </w:t>
+      </w:r>
+    </w:p>
+    <w:p>
+      <w:pPr>
+        <w:rPr>
+          <w:rFonts w:ascii="Times New Roman" w:hAnsi="Times New Roman" w:cs="Times New Roman"/>
+          <w:sz w:val="28"/>
+          <w:szCs w:val="28"/>
+          <w:lang w:val="en-US"/>
+        </w:rPr>
+      </w:pPr>
+      <w:r>
+        <w:rPr>
+          <w:rFonts w:ascii="Times New Roman" w:hAnsi="Times New Roman" w:cs="Times New Roman"/>
+          <w:sz w:val="28"/>
+          <w:szCs w:val="28"/>
+        </w:rPr>
+        <w:t>Какие</w:t>
+      </w:r>
+      <w:r>
+        <w:rPr>
+          <w:rFonts w:ascii="Times New Roman" w:hAnsi="Times New Roman" w:cs="Times New Roman"/>
+          <w:sz w:val="28"/>
+          <w:szCs w:val="28"/>
+          <w:lang w:val="en-US"/>
+        </w:rPr>
+        <w:t xml:space="preserve"> </w:t>
+      </w:r>
+      <w:r>
+        <w:rPr>
+          <w:rFonts w:ascii="Times New Roman" w:hAnsi="Times New Roman" w:cs="Times New Roman"/>
+          <w:sz w:val="28"/>
+          <w:szCs w:val="28"/>
+        </w:rPr>
+        <w:t>методы</w:t>
+      </w:r>
+      <w:r>
+        <w:rPr>
+          <w:rFonts w:ascii="Times New Roman" w:hAnsi="Times New Roman" w:cs="Times New Roman"/>
+          <w:sz w:val="28"/>
+          <w:szCs w:val="28"/>
+          <w:lang w:val="en-US"/>
+        </w:rPr>
+        <w:t xml:space="preserve"> </w:t>
+      </w:r>
+      <w:r>
+        <w:rPr>
+          <w:rFonts w:ascii="Times New Roman" w:hAnsi="Times New Roman" w:cs="Times New Roman"/>
+          <w:sz w:val="28"/>
+          <w:szCs w:val="28"/>
+        </w:rPr>
+        <w:t>должны</w:t>
+      </w:r>
+      <w:r>
+        <w:rPr>
+          <w:rFonts w:ascii="Times New Roman" w:hAnsi="Times New Roman" w:cs="Times New Roman"/>
+          <w:sz w:val="28"/>
+          <w:szCs w:val="28"/>
+          <w:lang w:val="en-US"/>
+        </w:rPr>
+        <w:t xml:space="preserve"> </w:t>
+      </w:r>
+      <w:r>
+        <w:rPr>
+          <w:rFonts w:ascii="Times New Roman" w:hAnsi="Times New Roman" w:cs="Times New Roman"/>
+          <w:sz w:val="28"/>
+          <w:szCs w:val="28"/>
+        </w:rPr>
+        <w:t>быть</w:t>
+      </w:r>
+      <w:r>
+        <w:rPr>
+          <w:rFonts w:ascii="Times New Roman" w:hAnsi="Times New Roman" w:cs="Times New Roman"/>
+          <w:sz w:val="28"/>
+          <w:szCs w:val="28"/>
+          <w:lang w:val="en-US"/>
+        </w:rPr>
+        <w:t>:</w:t>
+      </w:r>
+      <w:r>
+        <w:rPr>
+          <w:rFonts w:ascii="Times New Roman" w:hAnsi="Times New Roman" w:cs="Times New Roman"/>
+          <w:sz w:val="28"/>
+          <w:szCs w:val="28"/>
+          <w:lang w:val="en-US"/>
+        </w:rPr>
+        <w:t xml:space="preserve"> at, front, back, data, empty, size, </w:t>
+      </w:r>
+      <w:proofErr w:type="spellStart"/>
+      <w:r>
+        <w:rPr>
+          <w:rFonts w:ascii="Times New Roman" w:hAnsi="Times New Roman" w:cs="Times New Roman"/>
+          <w:sz w:val="28"/>
+          <w:szCs w:val="28"/>
+          <w:lang w:val="en-US"/>
+        </w:rPr>
+        <w:t>max_size</w:t>
+      </w:r>
+      <w:proofErr w:type="spellEnd"/>
+      <w:r>
+        <w:rPr>
+          <w:rFonts w:ascii="Times New Roman" w:hAnsi="Times New Roman" w:cs="Times New Roman"/>
+          <w:sz w:val="28"/>
+          <w:szCs w:val="28"/>
+          <w:lang w:val="en-US"/>
+        </w:rPr>
+        <w:t>, reserve, capacity, clear</w:t>
+      </w:r>
+      <w:r>
+        <w:rPr>
+          <w:rFonts w:ascii="Times New Roman" w:hAnsi="Times New Roman" w:cs="Times New Roman"/>
+          <w:sz w:val="28"/>
+          <w:szCs w:val="28"/>
+          <w:lang w:val="en-US"/>
+        </w:rPr>
+        <w:t xml:space="preserve">, </w:t>
+      </w:r>
+      <w:proofErr w:type="spellStart"/>
+      <w:r>
+        <w:rPr>
+          <w:rFonts w:ascii="Times New Roman" w:hAnsi="Times New Roman" w:cs="Times New Roman"/>
+          <w:sz w:val="28"/>
+          <w:szCs w:val="28"/>
+          <w:lang w:val="en-US"/>
+        </w:rPr>
+        <w:t>push_back</w:t>
+      </w:r>
+      <w:proofErr w:type="spellEnd"/>
+      <w:r>
+        <w:rPr>
+          <w:rFonts w:ascii="Times New Roman" w:hAnsi="Times New Roman" w:cs="Times New Roman"/>
+          <w:sz w:val="28"/>
+          <w:szCs w:val="28"/>
+          <w:lang w:val="en-US"/>
+        </w:rPr>
+        <w:t xml:space="preserve">, </w:t>
+      </w:r>
+      <w:proofErr w:type="spellStart"/>
+      <w:r>
+        <w:rPr>
+          <w:rFonts w:ascii="Times New Roman" w:hAnsi="Times New Roman" w:cs="Times New Roman"/>
+          <w:sz w:val="28"/>
+          <w:szCs w:val="28"/>
+          <w:lang w:val="en-US"/>
+        </w:rPr>
+        <w:t>pop_</w:t>
+      </w:r>
+      <w:proofErr w:type="gramStart"/>
+      <w:r>
+        <w:rPr>
+          <w:rFonts w:ascii="Times New Roman" w:hAnsi="Times New Roman" w:cs="Times New Roman"/>
+          <w:sz w:val="28"/>
+          <w:szCs w:val="28"/>
+          <w:lang w:val="en-US"/>
+        </w:rPr>
+        <w:t>back</w:t>
+      </w:r>
+      <w:proofErr w:type="spellEnd"/>
+      <w:r>
+        <w:rPr>
+          <w:rFonts w:ascii="Times New Roman" w:hAnsi="Times New Roman" w:cs="Times New Roman"/>
+          <w:sz w:val="28"/>
+          <w:szCs w:val="28"/>
+          <w:lang w:val="en-US"/>
+        </w:rPr>
+        <w:t>(</w:t>
+      </w:r>
+      <w:proofErr w:type="gramEnd"/>
+      <w:r>
+        <w:rPr>
+          <w:rFonts w:ascii="Times New Roman" w:hAnsi="Times New Roman" w:cs="Times New Roman"/>
+          <w:sz w:val="28"/>
+          <w:szCs w:val="28"/>
+        </w:rPr>
+        <w:t>возможно</w:t>
+      </w:r>
+      <w:r>
+        <w:rPr>
+          <w:rFonts w:ascii="Times New Roman" w:hAnsi="Times New Roman" w:cs="Times New Roman"/>
+          <w:sz w:val="28"/>
+          <w:szCs w:val="28"/>
+          <w:lang w:val="en-US"/>
+        </w:rPr>
+        <w:t xml:space="preserve"> </w:t>
+      </w:r>
+      <w:r>
+        <w:rPr>
+          <w:rFonts w:ascii="Times New Roman" w:hAnsi="Times New Roman" w:cs="Times New Roman"/>
+          <w:sz w:val="28"/>
+          <w:szCs w:val="28"/>
+        </w:rPr>
+        <w:t>стоит</w:t>
+      </w:r>
+      <w:r>
+        <w:rPr>
+          <w:rFonts w:ascii="Times New Roman" w:hAnsi="Times New Roman" w:cs="Times New Roman"/>
+          <w:sz w:val="28"/>
+          <w:szCs w:val="28"/>
+          <w:lang w:val="en-US"/>
+        </w:rPr>
+        <w:t xml:space="preserve"> </w:t>
+      </w:r>
+      <w:r>
+        <w:rPr>
+          <w:rFonts w:ascii="Times New Roman" w:hAnsi="Times New Roman" w:cs="Times New Roman"/>
+          <w:sz w:val="28"/>
+          <w:szCs w:val="28"/>
+        </w:rPr>
+        <w:t>воспользоваться</w:t>
+      </w:r>
+      <w:r>
+        <w:rPr>
+          <w:rFonts w:ascii="Times New Roman" w:hAnsi="Times New Roman" w:cs="Times New Roman"/>
+          <w:sz w:val="28"/>
+          <w:szCs w:val="28"/>
+          <w:lang w:val="en-US"/>
+        </w:rPr>
+        <w:t xml:space="preserve"> </w:t>
+      </w:r>
+      <w:r>
+        <w:rPr>
+          <w:rFonts w:ascii="Times New Roman" w:hAnsi="Times New Roman" w:cs="Times New Roman"/>
+          <w:sz w:val="28"/>
+          <w:szCs w:val="28"/>
+        </w:rPr>
+        <w:t>какое</w:t>
+      </w:r>
+      <w:r>
+        <w:rPr>
+          <w:rFonts w:ascii="Times New Roman" w:hAnsi="Times New Roman" w:cs="Times New Roman"/>
+          <w:sz w:val="28"/>
+          <w:szCs w:val="28"/>
+          <w:lang w:val="en-US"/>
+        </w:rPr>
+        <w:t>-</w:t>
+      </w:r>
+      <w:r>
+        <w:rPr>
+          <w:rFonts w:ascii="Times New Roman" w:hAnsi="Times New Roman" w:cs="Times New Roman"/>
+          <w:sz w:val="28"/>
+          <w:szCs w:val="28"/>
+        </w:rPr>
+        <w:t>либо</w:t>
+      </w:r>
+      <w:r>
+        <w:rPr>
+          <w:rFonts w:ascii="Times New Roman" w:hAnsi="Times New Roman" w:cs="Times New Roman"/>
+          <w:sz w:val="28"/>
+          <w:szCs w:val="28"/>
+          <w:lang w:val="en-US"/>
+        </w:rPr>
+        <w:t xml:space="preserve"> </w:t>
+      </w:r>
+      <w:r>
+        <w:rPr>
+          <w:rFonts w:ascii="Times New Roman" w:hAnsi="Times New Roman" w:cs="Times New Roman"/>
+          <w:sz w:val="28"/>
+          <w:szCs w:val="28"/>
+        </w:rPr>
+        <w:t>идиомой</w:t>
+      </w:r>
+      <w:r>
+        <w:rPr>
+          <w:rFonts w:ascii="Times New Roman" w:hAnsi="Times New Roman" w:cs="Times New Roman"/>
+          <w:sz w:val="28"/>
+          <w:szCs w:val="28"/>
+          <w:lang w:val="en-US"/>
+        </w:rPr>
+        <w:t>…)</w:t>
+      </w:r>
+    </w:p>
+    <w:p>
+      <w:pPr>
+        <w:rPr>
+          <w:rFonts w:ascii="Times New Roman" w:hAnsi="Times New Roman" w:cs="Times New Roman"/>
+          <w:sz w:val="28"/>
+          <w:szCs w:val="28"/>
+        </w:rPr>
+      </w:pPr>
+      <w:r>
+        <w:rPr>
+          <w:rFonts w:ascii="Times New Roman" w:hAnsi="Times New Roman" w:cs="Times New Roman"/>
+          <w:sz w:val="28"/>
+          <w:szCs w:val="28"/>
+        </w:rPr>
+        <w:lastRenderedPageBreak/>
+        <w:t>Требование к коду:</w:t>
+      </w:r>
+      <w:r>
+        <w:rPr>
+          <w:rFonts w:ascii="Times New Roman" w:hAnsi="Times New Roman" w:cs="Times New Roman"/>
+          <w:sz w:val="28"/>
+          <w:szCs w:val="28"/>
+        </w:rPr>
+        <w:t xml:space="preserve"> к</w:t>
+      </w:r>
+      <w:r>
+        <w:rPr>
+          <w:rFonts w:ascii="Times New Roman" w:hAnsi="Times New Roman" w:cs="Times New Roman"/>
+          <w:sz w:val="28"/>
+          <w:szCs w:val="28"/>
+        </w:rPr>
+        <w:t>од должен писаться по определенному стандарту (</w:t>
+      </w:r>
+      <w:r>
+        <w:rPr>
+          <w:rFonts w:ascii="Times New Roman" w:hAnsi="Times New Roman" w:cs="Times New Roman"/>
+          <w:sz w:val="28"/>
+          <w:szCs w:val="28"/>
+          <w:lang w:val="en-US"/>
+        </w:rPr>
+        <w:t>C</w:t>
+      </w:r>
+      <w:r>
+        <w:rPr>
+          <w:rFonts w:ascii="Times New Roman" w:hAnsi="Times New Roman" w:cs="Times New Roman"/>
+          <w:sz w:val="28"/>
+          <w:szCs w:val="28"/>
+        </w:rPr>
+        <w:t xml:space="preserve">++17 </w:t>
+      </w:r>
+      <w:r>
+        <w:rPr>
+          <w:rFonts w:ascii="Times New Roman" w:hAnsi="Times New Roman" w:cs="Times New Roman"/>
+          <w:sz w:val="28"/>
+          <w:szCs w:val="28"/>
+        </w:rPr>
+        <w:t>с</w:t>
+      </w:r>
+      <w:r>
+        <w:rPr>
+          <w:rFonts w:ascii="Times New Roman" w:hAnsi="Times New Roman" w:cs="Times New Roman"/>
+          <w:sz w:val="28"/>
+          <w:szCs w:val="28"/>
+        </w:rPr>
+        <w:t xml:space="preserve"> </w:t>
+      </w:r>
+      <w:r>
+        <w:rPr>
+          <w:rFonts w:ascii="Times New Roman" w:hAnsi="Times New Roman" w:cs="Times New Roman"/>
+          <w:sz w:val="28"/>
+          <w:szCs w:val="28"/>
+        </w:rPr>
+        <w:t xml:space="preserve">использованием соответствующих преимуществ стандарта), минимальное использованием </w:t>
+      </w:r>
+      <w:r>
+        <w:rPr>
+          <w:rFonts w:ascii="Times New Roman" w:hAnsi="Times New Roman" w:cs="Times New Roman"/>
+          <w:sz w:val="28"/>
+          <w:szCs w:val="28"/>
+          <w:lang w:val="en-US"/>
+        </w:rPr>
+        <w:t>C</w:t>
+      </w:r>
+      <w:r>
+        <w:rPr>
+          <w:rFonts w:ascii="Times New Roman" w:hAnsi="Times New Roman" w:cs="Times New Roman"/>
+          <w:sz w:val="28"/>
+          <w:szCs w:val="28"/>
+        </w:rPr>
+        <w:t>-</w:t>
+      </w:r>
+      <w:r>
+        <w:rPr>
+          <w:rFonts w:ascii="Times New Roman" w:hAnsi="Times New Roman" w:cs="Times New Roman"/>
+          <w:sz w:val="28"/>
+          <w:szCs w:val="28"/>
+          <w:lang w:val="en-US"/>
+        </w:rPr>
+        <w:t>style</w:t>
+      </w:r>
+      <w:r>
+        <w:rPr>
+          <w:rFonts w:ascii="Times New Roman" w:hAnsi="Times New Roman" w:cs="Times New Roman"/>
+          <w:sz w:val="28"/>
+          <w:szCs w:val="28"/>
+        </w:rPr>
+        <w:t xml:space="preserve"> кода</w:t>
+      </w:r>
+      <w:r>
+        <w:rPr>
+          <w:rFonts w:ascii="Times New Roman" w:hAnsi="Times New Roman" w:cs="Times New Roman"/>
+          <w:sz w:val="28"/>
+          <w:szCs w:val="28"/>
+        </w:rPr>
+        <w:t xml:space="preserve"> (если знаете </w:t>
+      </w:r>
+      <w:r>
+        <w:rPr>
+          <w:rFonts w:ascii="Times New Roman" w:hAnsi="Times New Roman" w:cs="Times New Roman"/>
           <w:i/>
           <w:iCs/>
           <w:sz w:val="28"/>
           <w:szCs w:val="28"/>
+          <w:lang w:val="en-US"/>
+        </w:rPr>
+        <w:t>allocator</w:t>
+      </w:r>
+      <w:r>
+        <w:rPr>
+          <w:rFonts w:ascii="Times New Roman" w:hAnsi="Times New Roman" w:cs="Times New Roman"/>
+          <w:i/>
+          <w:iCs/>
+          <w:sz w:val="28"/>
+          <w:szCs w:val="28"/>
+        </w:rPr>
+        <w:t>’</w:t>
+      </w:r>
+      <w:r>
+        <w:rPr>
+          <w:rFonts w:ascii="Times New Roman" w:hAnsi="Times New Roman" w:cs="Times New Roman"/>
+          <w:i/>
+          <w:iCs/>
+          <w:sz w:val="28"/>
+          <w:szCs w:val="28"/>
+        </w:rPr>
+        <w:t xml:space="preserve">ы, </w:t>
+      </w:r>
+      <w:r>
+        <w:rPr>
+          <w:rFonts w:ascii="Times New Roman" w:hAnsi="Times New Roman" w:cs="Times New Roman"/>
+          <w:sz w:val="28"/>
+          <w:szCs w:val="28"/>
+        </w:rPr>
+        <w:t>то используйте их)</w:t>
+      </w:r>
+      <w:r>
+        <w:rPr>
+          <w:rFonts w:ascii="Times New Roman" w:hAnsi="Times New Roman" w:cs="Times New Roman"/>
+          <w:sz w:val="28"/>
+          <w:szCs w:val="28"/>
         </w:rPr>
         <w:t xml:space="preserve">, </w:t>
       </w:r>
@@ -2444,49 +3165,41 @@
           <w:sz w:val="28"/>
           <w:szCs w:val="28"/>
         </w:rPr>
-        <w:t xml:space="preserve">за исключение поля итератора </w:t>
-      </w:r>
-      <w:proofErr w:type="spellStart"/>
-      <w:r>
-        <w:rPr>
-          <w:rFonts w:ascii="Times New Roman" w:hAnsi="Times New Roman" w:cs="Times New Roman"/>
-          <w:sz w:val="28"/>
-          <w:szCs w:val="28"/>
-        </w:rPr>
-        <w:t>т.к</w:t>
-      </w:r>
-      <w:proofErr w:type="spellEnd"/>
-      <w:r>
-        <w:rPr>
-          <w:rFonts w:ascii="Times New Roman" w:hAnsi="Times New Roman" w:cs="Times New Roman"/>
-          <w:sz w:val="28"/>
-          <w:szCs w:val="28"/>
-        </w:rPr>
-        <w:t xml:space="preserve"> эта тема еще не изучена</w:t>
-      </w:r>
-      <w:r>
-        <w:rPr>
-          <w:rFonts w:ascii="Times New Roman" w:hAnsi="Times New Roman" w:cs="Times New Roman"/>
-          <w:sz w:val="28"/>
-          <w:szCs w:val="28"/>
-        </w:rPr>
-        <w:t xml:space="preserve"> </w:t>
-      </w:r>
-      <w:r>
-        <w:rPr>
-          <w:rFonts w:ascii="Times New Roman" w:hAnsi="Times New Roman" w:cs="Times New Roman"/>
-          <w:sz w:val="28"/>
-          <w:szCs w:val="28"/>
-        </w:rPr>
-        <w:t>(см скриншот снизу)</w:t>
-      </w:r>
-      <w:r>
-        <w:rPr>
-          <w:rFonts w:ascii="Times New Roman" w:hAnsi="Times New Roman" w:cs="Times New Roman"/>
-          <w:sz w:val="28"/>
-          <w:szCs w:val="28"/>
-        </w:rPr>
-        <w:t>.</w:t>
+        <w:t>использовать адекватный c</w:t>
+      </w:r>
+      <w:r>
+        <w:rPr>
+          <w:rFonts w:ascii="Times New Roman" w:hAnsi="Times New Roman" w:cs="Times New Roman"/>
+          <w:sz w:val="28"/>
+          <w:szCs w:val="28"/>
+          <w:lang w:val="en-US"/>
+        </w:rPr>
+        <w:t>ode</w:t>
+      </w:r>
+      <w:r>
+        <w:rPr>
+          <w:rFonts w:ascii="Times New Roman" w:hAnsi="Times New Roman" w:cs="Times New Roman"/>
+          <w:sz w:val="28"/>
+          <w:szCs w:val="28"/>
+        </w:rPr>
+        <w:t>-</w:t>
+      </w:r>
+      <w:r>
+        <w:rPr>
+          <w:rFonts w:ascii="Times New Roman" w:hAnsi="Times New Roman" w:cs="Times New Roman"/>
+          <w:sz w:val="28"/>
+          <w:szCs w:val="28"/>
+          <w:lang w:val="en-US"/>
+        </w:rPr>
+        <w:t>style</w:t>
+      </w:r>
+      <w:r>
+        <w:rPr>
+          <w:rFonts w:ascii="Times New Roman" w:hAnsi="Times New Roman" w:cs="Times New Roman"/>
+          <w:sz w:val="28"/>
+          <w:szCs w:val="28"/>
+        </w:rPr>
+        <w:t xml:space="preserve">. </w:t>
       </w:r>
     </w:p>
     <w:p>
@@ -2495,62 +3208,8 @@
           <w:rFonts w:ascii="Times New Roman" w:hAnsi="Times New Roman" w:cs="Times New Roman"/>
           <w:sz w:val="28"/>
           <w:szCs w:val="28"/>
-          <w:lang w:val="en-US"/>
-        </w:rPr>
-      </w:pPr>
-      <w:r>
-        <w:rPr>
-          <w:rFonts w:ascii="Times New Roman" w:hAnsi="Times New Roman" w:cs="Times New Roman"/>
-          <w:noProof/>
-          <w:sz w:val="28"/>
-          <w:szCs w:val="28"/>
-        </w:rPr>
-        <w:lastRenderedPageBreak/>
-        <w:drawing>
-          <wp:inline distT="0" distB="0" distL="0" distR="0" wp14:anchorId="6D9BE93B" wp14:editId="06F3D459">
-            <wp:extent cx="5940425" cy="2266950"/>
-            <wp:effectExtent l="0" t="0" r="3175" b="6350"/>
-            <wp:docPr id="1" name="Рисунок 1"/>
-            <wp:cNvGraphicFramePr>
-              <a:graphicFrameLocks xmlns:a="http://schemas.openxmlformats.org/drawingml/2006/main" noChangeAspect="1"/>
-            </wp:cNvGraphicFramePr>
-            <a:graphic xmlns:a="http://schemas.openxmlformats.org/drawingml/2006/main">
-              <a:graphicData uri="http://schemas.openxmlformats.org/drawingml/2006/picture">
-                <pic:pic xmlns:pic="http://schemas.openxmlformats.org/drawingml/2006/picture">
-                  <pic:nvPicPr>
-                    <pic:cNvPr id="1" name=""/>
-                    <pic:cNvPicPr/>
-                  </pic:nvPicPr>
-                  <pic:blipFill>
-                    <a:blip r:embed="rId16"/>
-                    <a:stretch>
-                      <a:fillRect/>
-                    </a:stretch>
-                  </pic:blipFill>
-                  <pic:spPr>
-                    <a:xfrm>
-                      <a:off x="0" y="0"/>
-                      <a:ext cx="5940425" cy="2266950"/>
-                    </a:xfrm>
-                    <a:prstGeom prst="rect">
-                      <a:avLst/>
-                    </a:prstGeom>
-                  </pic:spPr>
-                </pic:pic>
-              </a:graphicData>
-            </a:graphic>
-          </wp:inline>
-        </w:drawing>
-      </w:r>
-      <w:r>
-        <w:rPr>
-          <w:rFonts w:ascii="Times New Roman" w:hAnsi="Times New Roman" w:cs="Times New Roman"/>
-          <w:sz w:val="28"/>
-          <w:szCs w:val="28"/>
-          <w:lang w:val="en-US"/>
-        </w:rPr>
-        <w:t xml:space="preserve"> </w:t>
-      </w:r>
+        </w:rPr>
+      </w:pPr>
     </w:p>
     <w:p>
       <w:pPr>
@@ -2558,85 +3217,31 @@
           <w:rFonts w:ascii="Times New Roman" w:hAnsi="Times New Roman" w:cs="Times New Roman"/>
           <w:sz w:val="28"/>
           <w:szCs w:val="28"/>
-          <w:lang w:val="en-US"/>
-        </w:rPr>
-      </w:pPr>
-      <w:r>
-        <w:rPr>
-          <w:rFonts w:ascii="Times New Roman" w:hAnsi="Times New Roman" w:cs="Times New Roman"/>
-          <w:sz w:val="28"/>
-          <w:szCs w:val="28"/>
-        </w:rPr>
-        <w:t>Какие</w:t>
-      </w:r>
-      <w:r>
-        <w:rPr>
-          <w:rFonts w:ascii="Times New Roman" w:hAnsi="Times New Roman" w:cs="Times New Roman"/>
-          <w:sz w:val="28"/>
-          <w:szCs w:val="28"/>
-          <w:lang w:val="en-US"/>
-        </w:rPr>
-        <w:t xml:space="preserve"> </w:t>
-      </w:r>
-      <w:r>
-        <w:rPr>
-          <w:rFonts w:ascii="Times New Roman" w:hAnsi="Times New Roman" w:cs="Times New Roman"/>
-          <w:sz w:val="28"/>
-          <w:szCs w:val="28"/>
-        </w:rPr>
-        <w:t>методы</w:t>
-      </w:r>
-      <w:r>
-        <w:rPr>
-          <w:rFonts w:ascii="Times New Roman" w:hAnsi="Times New Roman" w:cs="Times New Roman"/>
-          <w:sz w:val="28"/>
-          <w:szCs w:val="28"/>
-          <w:lang w:val="en-US"/>
-        </w:rPr>
-        <w:t xml:space="preserve"> </w:t>
-      </w:r>
-      <w:r>
-        <w:rPr>
-          <w:rFonts w:ascii="Times New Roman" w:hAnsi="Times New Roman" w:cs="Times New Roman"/>
-          <w:sz w:val="28"/>
-          <w:szCs w:val="28"/>
-        </w:rPr>
-        <w:t>должны</w:t>
-      </w:r>
-      <w:r>
-        <w:rPr>
-          <w:rFonts w:ascii="Times New Roman" w:hAnsi="Times New Roman" w:cs="Times New Roman"/>
-          <w:sz w:val="28"/>
-          <w:szCs w:val="28"/>
-          <w:lang w:val="en-US"/>
-        </w:rPr>
-        <w:t xml:space="preserve"> </w:t>
-      </w:r>
-      <w:r>
-        <w:rPr>
-          <w:rFonts w:ascii="Times New Roman" w:hAnsi="Times New Roman" w:cs="Times New Roman"/>
-          <w:sz w:val="28"/>
-          <w:szCs w:val="28"/>
-        </w:rPr>
-        <w:t>быть</w:t>
-      </w:r>
-      <w:r>
-        <w:rPr>
-          <w:rFonts w:ascii="Times New Roman" w:hAnsi="Times New Roman" w:cs="Times New Roman"/>
-          <w:sz w:val="28"/>
-          <w:szCs w:val="28"/>
-          <w:lang w:val="en-US"/>
-        </w:rPr>
-        <w:t>:</w:t>
-      </w:r>
-      <w:r>
-        <w:rPr>
-          <w:rFonts w:ascii="Times New Roman" w:hAnsi="Times New Roman" w:cs="Times New Roman"/>
-          <w:sz w:val="28"/>
-          <w:szCs w:val="28"/>
-          <w:lang w:val="en-US"/>
-        </w:rPr>
-        <w:t xml:space="preserve"> at, front, back, data, empty, size, </w:t>
+        </w:rPr>
+      </w:pPr>
+      <w:r>
+        <w:rPr>
+          <w:rFonts w:ascii="Times New Roman" w:hAnsi="Times New Roman" w:cs="Times New Roman"/>
+          <w:sz w:val="28"/>
+          <w:szCs w:val="28"/>
+        </w:rPr>
+        <w:t>4.</w:t>
+      </w:r>
+      <w:r>
+        <w:rPr>
+          <w:rFonts w:ascii="Times New Roman" w:hAnsi="Times New Roman" w:cs="Times New Roman"/>
+          <w:sz w:val="28"/>
+          <w:szCs w:val="28"/>
+        </w:rPr>
+        <w:t xml:space="preserve"> Написать тесты для проверки корректности работы структуру и продемонстрировать работу</w:t>
+      </w:r>
+      <w:r>
+        <w:rPr>
+          <w:rFonts w:ascii="Times New Roman" w:hAnsi="Times New Roman" w:cs="Times New Roman"/>
+          <w:sz w:val="28"/>
+          <w:szCs w:val="28"/>
+        </w:rPr>
+        <w:t xml:space="preserve">, используя инструмент </w:t>
       </w:r>
       <w:proofErr w:type="spellStart"/>
       <w:r>
@@ -2646,7 +3251,7 @@
           <w:szCs w:val="28"/>
           <w:lang w:val="en-US"/>
         </w:rPr>
-        <w:t>max_size</w:t>
+        <w:t>gTest</w:t>
       </w:r>
       <w:proofErr w:type="spellEnd"/>
       <w:r>
@@ -2654,260 +3259,32 @@
           <w:rFonts w:ascii="Times New Roman" w:hAnsi="Times New Roman" w:cs="Times New Roman"/>
           <w:sz w:val="28"/>
           <w:szCs w:val="28"/>
-          <w:lang w:val="en-US"/>
-        </w:rPr>
-        <w:t>, reserve, capacity, clear</w:t>
-      </w:r>
-      <w:r>
-        <w:rPr>
-          <w:rFonts w:ascii="Times New Roman" w:hAnsi="Times New Roman" w:cs="Times New Roman"/>
-          <w:sz w:val="28"/>
-          <w:szCs w:val="28"/>
-          <w:lang w:val="en-US"/>
+        </w:rPr>
+        <w:t>, обязательно</w:t>
+      </w:r>
+      <w:r>
+        <w:rPr>
+          <w:rFonts w:ascii="Times New Roman" w:hAnsi="Times New Roman" w:cs="Times New Roman"/>
+          <w:sz w:val="28"/>
+          <w:szCs w:val="28"/>
+        </w:rPr>
+        <w:t xml:space="preserve"> проверка краевых случаев</w:t>
+      </w:r>
+      <w:r>
+        <w:rPr>
+          <w:rFonts w:ascii="Times New Roman" w:hAnsi="Times New Roman" w:cs="Times New Roman"/>
+          <w:sz w:val="28"/>
+          <w:szCs w:val="28"/>
         </w:rPr>
         <w:t xml:space="preserve">, </w:t>
       </w:r>
-      <w:proofErr w:type="spellStart"/>
-      <w:r>
-        <w:rPr>
-          <w:rFonts w:ascii="Times New Roman" w:hAnsi="Times New Roman" w:cs="Times New Roman"/>
-          <w:sz w:val="28"/>
-          <w:szCs w:val="28"/>
-          <w:lang w:val="en-US"/>
-        </w:rPr>
-        <w:t>push_back</w:t>
-      </w:r>
-      <w:proofErr w:type="spellEnd"/>
-      <w:r>
-        <w:rPr>
-          <w:rFonts w:ascii="Times New Roman" w:hAnsi="Times New Roman" w:cs="Times New Roman"/>
-          <w:sz w:val="28"/>
-          <w:szCs w:val="28"/>
-          <w:lang w:val="en-US"/>
-        </w:rPr>
-        <w:t xml:space="preserve">, </w:t>
-      </w:r>
-      <w:proofErr w:type="spellStart"/>
-      <w:r>
-        <w:rPr>
-          <w:rFonts w:ascii="Times New Roman" w:hAnsi="Times New Roman" w:cs="Times New Roman"/>
-          <w:sz w:val="28"/>
-          <w:szCs w:val="28"/>
-          <w:lang w:val="en-US"/>
-        </w:rPr>
-        <w:t>pop_back</w:t>
-      </w:r>
-      <w:proofErr w:type="spellEnd"/>
-    </w:p>
-    <w:p>
-      <w:pPr>
-        <w:rPr>
-          <w:rFonts w:ascii="Times New Roman" w:hAnsi="Times New Roman" w:cs="Times New Roman"/>
-          <w:sz w:val="28"/>
-          <w:szCs w:val="28"/>
-        </w:rPr>
-      </w:pPr>
-      <w:r>
-        <w:rPr>
-          <w:rFonts w:ascii="Times New Roman" w:hAnsi="Times New Roman" w:cs="Times New Roman"/>
-          <w:sz w:val="28"/>
-          <w:szCs w:val="28"/>
-        </w:rPr>
-        <w:t>Требование к коду:</w:t>
-      </w:r>
-      <w:r>
-        <w:rPr>
-          <w:rFonts w:ascii="Times New Roman" w:hAnsi="Times New Roman" w:cs="Times New Roman"/>
-          <w:sz w:val="28"/>
-          <w:szCs w:val="28"/>
-        </w:rPr>
-        <w:t xml:space="preserve"> к</w:t>
-      </w:r>
-      <w:r>
-        <w:rPr>
-          <w:rFonts w:ascii="Times New Roman" w:hAnsi="Times New Roman" w:cs="Times New Roman"/>
-          <w:sz w:val="28"/>
-          <w:szCs w:val="28"/>
-        </w:rPr>
-        <w:t>од должен писаться по определенному стандарту (</w:t>
-      </w:r>
-      <w:r>
-        <w:rPr>
-          <w:rFonts w:ascii="Times New Roman" w:hAnsi="Times New Roman" w:cs="Times New Roman"/>
-          <w:sz w:val="28"/>
-          <w:szCs w:val="28"/>
-          <w:lang w:val="en-US"/>
-        </w:rPr>
-        <w:t>C</w:t>
-      </w:r>
-      <w:r>
-        <w:rPr>
-          <w:rFonts w:ascii="Times New Roman" w:hAnsi="Times New Roman" w:cs="Times New Roman"/>
-          <w:sz w:val="28"/>
-          <w:szCs w:val="28"/>
-        </w:rPr>
-        <w:t xml:space="preserve">++17 </w:t>
-      </w:r>
-      <w:r>
-        <w:rPr>
-          <w:rFonts w:ascii="Times New Roman" w:hAnsi="Times New Roman" w:cs="Times New Roman"/>
-          <w:sz w:val="28"/>
-          <w:szCs w:val="28"/>
-        </w:rPr>
-        <w:t>с</w:t>
-      </w:r>
-      <w:r>
-        <w:rPr>
-          <w:rFonts w:ascii="Times New Roman" w:hAnsi="Times New Roman" w:cs="Times New Roman"/>
-          <w:sz w:val="28"/>
-          <w:szCs w:val="28"/>
-        </w:rPr>
-        <w:t xml:space="preserve"> </w:t>
-      </w:r>
-      <w:r>
-        <w:rPr>
-          <w:rFonts w:ascii="Times New Roman" w:hAnsi="Times New Roman" w:cs="Times New Roman"/>
-          <w:sz w:val="28"/>
-          <w:szCs w:val="28"/>
-        </w:rPr>
-        <w:t xml:space="preserve">использованием соответствующих преимуществ стандарта), минимальное использованием </w:t>
-      </w:r>
-      <w:r>
-        <w:rPr>
-          <w:rFonts w:ascii="Times New Roman" w:hAnsi="Times New Roman" w:cs="Times New Roman"/>
-          <w:sz w:val="28"/>
-          <w:szCs w:val="28"/>
-          <w:lang w:val="en-US"/>
-        </w:rPr>
-        <w:t>C</w:t>
-      </w:r>
-      <w:r>
-        <w:rPr>
-          <w:rFonts w:ascii="Times New Roman" w:hAnsi="Times New Roman" w:cs="Times New Roman"/>
-          <w:sz w:val="28"/>
-          <w:szCs w:val="28"/>
-        </w:rPr>
-        <w:t>-</w:t>
-      </w:r>
-      <w:r>
-        <w:rPr>
-          <w:rFonts w:ascii="Times New Roman" w:hAnsi="Times New Roman" w:cs="Times New Roman"/>
-          <w:sz w:val="28"/>
-          <w:szCs w:val="28"/>
-          <w:lang w:val="en-US"/>
-        </w:rPr>
-        <w:t>style</w:t>
-      </w:r>
-      <w:r>
-        <w:rPr>
-          <w:rFonts w:ascii="Times New Roman" w:hAnsi="Times New Roman" w:cs="Times New Roman"/>
-          <w:sz w:val="28"/>
-          <w:szCs w:val="28"/>
-        </w:rPr>
-        <w:t xml:space="preserve"> кода, </w:t>
-      </w:r>
-      <w:r>
-        <w:rPr>
-          <w:rFonts w:ascii="Times New Roman" w:hAnsi="Times New Roman" w:cs="Times New Roman"/>
-          <w:sz w:val="28"/>
-          <w:szCs w:val="28"/>
-        </w:rPr>
-        <w:t>использовать адекватный c</w:t>
-      </w:r>
-      <w:r>
-        <w:rPr>
-          <w:rFonts w:ascii="Times New Roman" w:hAnsi="Times New Roman" w:cs="Times New Roman"/>
-          <w:sz w:val="28"/>
-          <w:szCs w:val="28"/>
-          <w:lang w:val="en-US"/>
-        </w:rPr>
-        <w:t>ode</w:t>
-      </w:r>
-      <w:r>
-        <w:rPr>
-          <w:rFonts w:ascii="Times New Roman" w:hAnsi="Times New Roman" w:cs="Times New Roman"/>
-          <w:sz w:val="28"/>
-          <w:szCs w:val="28"/>
-        </w:rPr>
-        <w:t>-</w:t>
-      </w:r>
-      <w:r>
-        <w:rPr>
-          <w:rFonts w:ascii="Times New Roman" w:hAnsi="Times New Roman" w:cs="Times New Roman"/>
-          <w:sz w:val="28"/>
-          <w:szCs w:val="28"/>
-          <w:lang w:val="en-US"/>
-        </w:rPr>
-        <w:t>style</w:t>
-      </w:r>
-      <w:r>
-        <w:rPr>
-          <w:rFonts w:ascii="Times New Roman" w:hAnsi="Times New Roman" w:cs="Times New Roman"/>
-          <w:sz w:val="28"/>
-          <w:szCs w:val="28"/>
-        </w:rPr>
-        <w:t xml:space="preserve">. </w:t>
-      </w:r>
-    </w:p>
-    <w:p>
-      <w:pPr>
-        <w:rPr>
-          <w:rFonts w:ascii="Times New Roman" w:hAnsi="Times New Roman" w:cs="Times New Roman"/>
-          <w:sz w:val="28"/>
-          <w:szCs w:val="28"/>
-        </w:rPr>
-      </w:pPr>
-    </w:p>
-    <w:p>
-      <w:pPr>
-        <w:rPr>
-          <w:rFonts w:ascii="Times New Roman" w:hAnsi="Times New Roman" w:cs="Times New Roman"/>
-          <w:sz w:val="28"/>
-          <w:szCs w:val="28"/>
-        </w:rPr>
-      </w:pPr>
-      <w:r>
-        <w:rPr>
-          <w:rFonts w:ascii="Times New Roman" w:hAnsi="Times New Roman" w:cs="Times New Roman"/>
-          <w:sz w:val="28"/>
-          <w:szCs w:val="28"/>
-        </w:rPr>
-        <w:t>4.</w:t>
-      </w:r>
-      <w:r>
-        <w:rPr>
-          <w:rFonts w:ascii="Times New Roman" w:hAnsi="Times New Roman" w:cs="Times New Roman"/>
-          <w:sz w:val="28"/>
-          <w:szCs w:val="28"/>
-        </w:rPr>
-        <w:t xml:space="preserve"> Написать тесты для проверки корректности работы структуру и продемонстрировать работу</w:t>
-      </w:r>
-      <w:r>
-        <w:rPr>
-          <w:rFonts w:ascii="Times New Roman" w:hAnsi="Times New Roman" w:cs="Times New Roman"/>
-          <w:sz w:val="28"/>
-          <w:szCs w:val="28"/>
-        </w:rPr>
-        <w:t xml:space="preserve">, используя инструмент </w:t>
-      </w:r>
-      <w:proofErr w:type="spellStart"/>
-      <w:r>
-        <w:rPr>
-          <w:rFonts w:ascii="Times New Roman" w:hAnsi="Times New Roman" w:cs="Times New Roman"/>
-          <w:sz w:val="28"/>
-          <w:szCs w:val="28"/>
-          <w:lang w:val="en-US"/>
-        </w:rPr>
-        <w:t>gTest</w:t>
-      </w:r>
-      <w:proofErr w:type="spellEnd"/>
-      <w:r>
-        <w:rPr>
-          <w:rFonts w:ascii="Times New Roman" w:hAnsi="Times New Roman" w:cs="Times New Roman"/>
-          <w:sz w:val="28"/>
-          <w:szCs w:val="28"/>
-        </w:rPr>
-        <w:t>, Обязательно проверка краевых случаев, также генерация значений средствами g</w:t>
+      <w:r>
+        <w:rPr>
+          <w:rFonts w:ascii="Times New Roman" w:hAnsi="Times New Roman" w:cs="Times New Roman"/>
+          <w:sz w:val="28"/>
+          <w:szCs w:val="28"/>
+        </w:rPr>
+        <w:t>также генерация значений средствами g</w:t>
       </w:r>
       <w:r>
         <w:rPr>
@@ -2917,6 +3294,14 @@
           <w:lang w:val="en-US"/>
         </w:rPr>
         <w:t>Test</w:t>
+      </w:r>
+      <w:r>
+        <w:rPr>
+          <w:rFonts w:ascii="Times New Roman" w:hAnsi="Times New Roman" w:cs="Times New Roman"/>
+          <w:sz w:val="28"/>
+          <w:szCs w:val="28"/>
+        </w:rPr>
+        <w:t>(желательно) либо больше количество рукописных веденых данных</w:t>
       </w:r>
       <w:r>
         <w:rPr>

</xml_diff>